<commit_message>
Integrated rest of heavenly doxologies
</commit_message>
<xml_diff>
--- a/Doxoogies-saints/06 Souriel.docx
+++ b/Doxoogies-saints/06 Souriel.docx
@@ -51,7 +51,7 @@
           </w:tcPr>
           <w:p>
             <w:r>
-              <w:t>AI</w:t>
+              <w:t>AAP</w:t>
             </w:r>
           </w:p>
         </w:tc>
@@ -63,7 +63,7 @@
           </w:tcPr>
           <w:p>
             <w:pPr>
-              <w:pStyle w:val="CopticHangingVerse"/>
+              <w:pStyle w:val="CopticVersemulti-line"/>
             </w:pPr>
             <w:r>
               <w:t>Ⲙⲁⲣⲉⲛⲟⲩⲱϣⲧ ⲙ̀Ⲫⲓⲱⲧ ⲛⲉⲙ Ⲡϣⲏⲣⲓ:</w:t>
@@ -71,7 +71,7 @@
           </w:p>
           <w:p>
             <w:pPr>
-              <w:pStyle w:val="CopticHangingVerse"/>
+              <w:pStyle w:val="CopticVersemulti-line"/>
             </w:pPr>
             <w:r>
               <w:t>ⲛⲉⲙ Ⲡⲓⲡ̄ⲛ̄ⲁ̄ ⲉ̄ⲑ̄ⲩ̄:</w:t>
@@ -79,7 +79,7 @@
           </w:p>
           <w:p>
             <w:pPr>
-              <w:pStyle w:val="CopticHangingVerse"/>
+              <w:pStyle w:val="CopticVersemulti-line"/>
             </w:pPr>
             <w:r>
               <w:t>ⲛ̀ⲧⲉⲛⲧⲁⲓⲟ̀ ⲛ̀Ⲥⲟⲩⲣⲓⲏⲗ:</w:t>
@@ -138,42 +138,47 @@
           </w:tcPr>
           <w:p>
             <w:pPr>
+              <w:pStyle w:val="EngHang"/>
+            </w:pPr>
+            <w:r>
+              <w:t>Let us worship the Father, and the Son,</w:t>
+            </w:r>
+          </w:p>
+          <w:p>
+            <w:pPr>
+              <w:pStyle w:val="EngHang"/>
+            </w:pPr>
+            <w:r>
+              <w:t>And the Holy Spirit,</w:t>
+            </w:r>
+          </w:p>
+          <w:p>
+            <w:pPr>
+              <w:pStyle w:val="EngHang"/>
+            </w:pPr>
+            <w:r>
+              <w:t xml:space="preserve">And honour </w:t>
+            </w:r>
+            <w:proofErr w:type="spellStart"/>
+            <w:r>
+              <w:t>Suriel</w:t>
+            </w:r>
+            <w:proofErr w:type="spellEnd"/>
+            <w:r>
+              <w:t>,</w:t>
+            </w:r>
+          </w:p>
+          <w:p>
+            <w:pPr>
               <w:pStyle w:val="EngHangEnd"/>
             </w:pPr>
             <w:r>
-              <w:t>Let us worship the Father, and the Son,</w:t>
-            </w:r>
-          </w:p>
-          <w:p>
-            <w:pPr>
-              <w:pStyle w:val="EngHangEnd"/>
-            </w:pPr>
-            <w:r>
-              <w:t>And the Holy Spirit,</w:t>
-            </w:r>
-          </w:p>
-          <w:p>
-            <w:pPr>
-              <w:pStyle w:val="EngHangEnd"/>
-            </w:pPr>
-            <w:r>
-              <w:t xml:space="preserve">And honour </w:t>
-            </w:r>
-            <w:proofErr w:type="spellStart"/>
-            <w:r>
-              <w:t>Suriel</w:t>
-            </w:r>
-            <w:proofErr w:type="spellEnd"/>
-            <w:r>
-              <w:t>,</w:t>
-            </w:r>
-          </w:p>
-          <w:p>
-            <w:pPr>
-              <w:pStyle w:val="EngHangEnd"/>
-            </w:pPr>
-            <w:r>
-              <w:t>The fourth among the archangels.</w:t>
+              <w:t>The fourth arch</w:t>
+            </w:r>
+            <w:bookmarkStart w:id="0" w:name="_GoBack"/>
+            <w:bookmarkEnd w:id="0"/>
+            <w:r>
+              <w:t>angel.</w:t>
             </w:r>
           </w:p>
         </w:tc>
@@ -183,8 +188,43 @@
           </w:tcPr>
           <w:p>
             <w:pPr>
-              <w:pStyle w:val="hymnEnd"/>
-            </w:pPr>
+              <w:pStyle w:val="EngHang"/>
+            </w:pPr>
+            <w:r>
+              <w:t>Let us worship the Father and the Son</w:t>
+            </w:r>
+          </w:p>
+          <w:p>
+            <w:pPr>
+              <w:pStyle w:val="EngHang"/>
+            </w:pPr>
+            <w:r>
+              <w:t>And the Holy Spirit,</w:t>
+            </w:r>
+          </w:p>
+          <w:p>
+            <w:pPr>
+              <w:pStyle w:val="EngHang"/>
+            </w:pPr>
+            <w:r>
+              <w:t xml:space="preserve">And honour </w:t>
+            </w:r>
+            <w:proofErr w:type="spellStart"/>
+            <w:r>
+              <w:t>Suriel</w:t>
+            </w:r>
+            <w:proofErr w:type="spellEnd"/>
+            <w:r>
+              <w:t>,</w:t>
+            </w:r>
+          </w:p>
+          <w:p>
+            <w:pPr>
+              <w:pStyle w:val="EngHangEnd"/>
+            </w:pPr>
+            <w:r>
+              <w:t>The fourth Archangel.</w:t>
+            </w:r>
           </w:p>
         </w:tc>
       </w:tr>
@@ -195,7 +235,7 @@
           </w:tcPr>
           <w:p>
             <w:pPr>
-              <w:pStyle w:val="CopticHangingVerse"/>
+              <w:pStyle w:val="CopticVersemulti-line"/>
             </w:pPr>
             <w:r>
               <w:t>Ⲛⲁⲛⲉ ⲫ̀ⲣⲁϣⲓ ⲛ̀Ⲥⲟⲩⲣⲓⲏⲗ:</w:t>
@@ -203,7 +243,7 @@
           </w:p>
           <w:p>
             <w:pPr>
-              <w:pStyle w:val="CopticHangingVerse"/>
+              <w:pStyle w:val="CopticVersemulti-line"/>
             </w:pPr>
             <w:r>
               <w:t>ⲉⲛⲓ̀ⲣⲓ ⲙ̀ⲙⲟϥ ϧⲉⲛ ⲛⲓⲉⲕⲕ̀ⲗⲏⲥⲓⲁ̀:</w:t>
@@ -211,7 +251,7 @@
           </w:p>
           <w:p>
             <w:pPr>
-              <w:pStyle w:val="CopticHangingVerse"/>
+              <w:pStyle w:val="CopticVersemulti-line"/>
             </w:pPr>
             <w:r>
               <w:t>ⲉ̀ϩⲟⲧⲉ ⲫ̀ⲣⲁϣⲓ ⲛ̀ⲟⲩⲡⲁⲧϣⲉⲗⲉⲧ:</w:t>
@@ -265,7 +305,7 @@
           </w:tcPr>
           <w:p>
             <w:pPr>
-              <w:pStyle w:val="EngHangEnd"/>
+              <w:pStyle w:val="EngHang"/>
             </w:pPr>
             <w:r>
               <w:t>In the churches, we proclaim</w:t>
@@ -273,7 +313,7 @@
           </w:p>
           <w:p>
             <w:pPr>
-              <w:pStyle w:val="EngHangEnd"/>
+              <w:pStyle w:val="EngHang"/>
             </w:pPr>
             <w:proofErr w:type="spellStart"/>
             <w:r>
@@ -286,7 +326,7 @@
           </w:p>
           <w:p>
             <w:pPr>
-              <w:pStyle w:val="EngHangEnd"/>
+              <w:pStyle w:val="EngHang"/>
             </w:pPr>
             <w:r>
               <w:t>Which is greater than the joy</w:t>
@@ -307,8 +347,52 @@
           </w:tcPr>
           <w:p>
             <w:pPr>
-              <w:pStyle w:val="hymnEnd"/>
-            </w:pPr>
+              <w:pStyle w:val="EngHang"/>
+            </w:pPr>
+            <w:r>
+              <w:t xml:space="preserve">Good is the joy of </w:t>
+            </w:r>
+            <w:proofErr w:type="spellStart"/>
+            <w:r>
+              <w:t>Suriel</w:t>
+            </w:r>
+            <w:proofErr w:type="spellEnd"/>
+            <w:r>
+              <w:t>,</w:t>
+            </w:r>
+          </w:p>
+          <w:p>
+            <w:pPr>
+              <w:pStyle w:val="EngHang"/>
+            </w:pPr>
+            <w:r>
+              <w:t>We ascribe</w:t>
+            </w:r>
+            <w:r>
+              <w:rPr>
+                <w:rStyle w:val="FootnoteReference"/>
+              </w:rPr>
+              <w:footnoteReference w:id="1"/>
+            </w:r>
+            <w:r>
+              <w:t xml:space="preserve"> to him in the Churches</w:t>
+            </w:r>
+          </w:p>
+          <w:p>
+            <w:pPr>
+              <w:pStyle w:val="EngHang"/>
+            </w:pPr>
+            <w:r>
+              <w:t>Greater than the joy of a bridegroom,</w:t>
+            </w:r>
+          </w:p>
+          <w:p>
+            <w:pPr>
+              <w:pStyle w:val="EngHangEnd"/>
+            </w:pPr>
+            <w:r>
+              <w:t>Of this passing world.</w:t>
+            </w:r>
           </w:p>
         </w:tc>
       </w:tr>
@@ -319,7 +403,7 @@
           </w:tcPr>
           <w:p>
             <w:pPr>
-              <w:pStyle w:val="CopticHangingVerse"/>
+              <w:pStyle w:val="CopticVersemulti-line"/>
             </w:pPr>
             <w:r>
               <w:t>Ⲝⲱⲟⲩⲛ ϩⲱⲕ ⲱ̀ ⲡⲁⲙⲉⲛⲣⲓⲧ:</w:t>
@@ -327,7 +411,7 @@
           </w:p>
           <w:p>
             <w:pPr>
-              <w:pStyle w:val="CopticHangingVerse"/>
+              <w:pStyle w:val="CopticVersemulti-line"/>
             </w:pPr>
             <w:r>
               <w:t>Ϫⲉ ⲫ̀ⲣⲁϣⲓ ⲙ̀ⲡⲓⲕⲟⲥⲙⲟⲥ ϥ̀ⲛⲁⲥⲓⲛⲓ:</w:t>
@@ -335,7 +419,7 @@
           </w:p>
           <w:p>
             <w:pPr>
-              <w:pStyle w:val="CopticHangingVerse"/>
+              <w:pStyle w:val="CopticVersemulti-line"/>
             </w:pPr>
             <w:r>
               <w:t>ⲟⲩⲟϩ ⲫ̀ⲣⲁϣⲓ ⲛ̀Ⲥⲟⲩⲣⲓⲏⲗ:</w:t>
@@ -389,15 +473,15 @@
           </w:tcPr>
           <w:p>
             <w:pPr>
-              <w:pStyle w:val="EngHangEnd"/>
-            </w:pPr>
-            <w:r>
-              <w:t>You know, beloved,</w:t>
-            </w:r>
-          </w:p>
-          <w:p>
-            <w:pPr>
-              <w:pStyle w:val="EngHangEnd"/>
+              <w:pStyle w:val="EngHang"/>
+            </w:pPr>
+            <w:r>
+              <w:t>Be certain, beloved,</w:t>
+            </w:r>
+          </w:p>
+          <w:p>
+            <w:pPr>
+              <w:pStyle w:val="EngHang"/>
             </w:pPr>
             <w:r>
               <w:t>That the joy of this world passes,</w:t>
@@ -405,7 +489,7 @@
           </w:p>
           <w:p>
             <w:pPr>
-              <w:pStyle w:val="EngHangEnd"/>
+              <w:pStyle w:val="EngHang"/>
             </w:pPr>
             <w:r>
               <w:t xml:space="preserve">But </w:t>
@@ -434,8 +518,58 @@
           </w:tcPr>
           <w:p>
             <w:pPr>
-              <w:pStyle w:val="hymnEnd"/>
-            </w:pPr>
+              <w:pStyle w:val="EngHang"/>
+            </w:pPr>
+            <w:r>
+              <w:t>Be certain</w:t>
+            </w:r>
+            <w:r>
+              <w:rPr>
+                <w:rStyle w:val="FootnoteReference"/>
+              </w:rPr>
+              <w:footnoteReference w:id="2"/>
+            </w:r>
+            <w:r>
+              <w:t xml:space="preserve"> my beloved,</w:t>
+            </w:r>
+          </w:p>
+          <w:p>
+            <w:pPr>
+              <w:pStyle w:val="EngHang"/>
+            </w:pPr>
+            <w:r>
+              <w:t>That the joy of the world passes</w:t>
+            </w:r>
+            <w:r>
+              <w:rPr>
+                <w:rStyle w:val="FootnoteReference"/>
+              </w:rPr>
+              <w:footnoteReference w:id="3"/>
+            </w:r>
+            <w:r>
+              <w:t>,</w:t>
+            </w:r>
+          </w:p>
+          <w:p>
+            <w:pPr>
+              <w:pStyle w:val="EngHang"/>
+            </w:pPr>
+            <w:r>
+              <w:t xml:space="preserve">And the joy of </w:t>
+            </w:r>
+            <w:proofErr w:type="spellStart"/>
+            <w:r>
+              <w:t>Suriel</w:t>
+            </w:r>
+            <w:proofErr w:type="spellEnd"/>
+          </w:p>
+          <w:p>
+            <w:pPr>
+              <w:pStyle w:val="EngHangEnd"/>
+            </w:pPr>
+            <w:r>
+              <w:t>Endures forever.</w:t>
+            </w:r>
           </w:p>
         </w:tc>
       </w:tr>
@@ -446,16 +580,15 @@
           </w:tcPr>
           <w:p>
             <w:pPr>
-              <w:pStyle w:val="CopticHangingVerse"/>
-            </w:pPr>
-            <w:r>
-              <w:lastRenderedPageBreak/>
+              <w:pStyle w:val="CopticVersemulti-line"/>
+            </w:pPr>
+            <w:r>
               <w:t>Ⲁⲣⲓⲡ̀ⲣⲉⲥϣⲉⲩⲓⲛ ⲉ̀ϩ̀ⲣⲏⲓ ⲉ̀ϫⲱⲛ:</w:t>
             </w:r>
           </w:p>
           <w:p>
             <w:pPr>
-              <w:pStyle w:val="CopticHangingVerse"/>
+              <w:pStyle w:val="CopticVersemulti-line"/>
             </w:pPr>
             <w:r>
               <w:t>ⲱ̀ ⲡⲓⲁⲣⲭⲏⲁⲅⲅⲉⲗⲟⲥ ⲉ̄ⲑ̄ⲩ̄:</w:t>
@@ -463,7 +596,7 @@
           </w:p>
           <w:p>
             <w:pPr>
-              <w:pStyle w:val="CopticHangingVerse"/>
+              <w:pStyle w:val="CopticVersemulti-line"/>
             </w:pPr>
             <w:r>
               <w:t>Ⲥⲟⲩⲣⲓⲏⲗ ⲡⲓⲥⲁⲗⲡⲓⲥⲧⲏⲥ:</w:t>
@@ -514,42 +647,40 @@
           </w:tcPr>
           <w:p>
             <w:pPr>
+              <w:pStyle w:val="EngHang"/>
+            </w:pPr>
+            <w:r>
+              <w:t>Intercede on our behalf,</w:t>
+            </w:r>
+          </w:p>
+          <w:p>
+            <w:pPr>
+              <w:pStyle w:val="EngHang"/>
+            </w:pPr>
+            <w:r>
+              <w:t>O holy archangel,</w:t>
+            </w:r>
+          </w:p>
+          <w:p>
+            <w:pPr>
+              <w:pStyle w:val="EngHang"/>
+            </w:pPr>
+            <w:proofErr w:type="spellStart"/>
+            <w:r>
+              <w:t>Suriel</w:t>
+            </w:r>
+            <w:proofErr w:type="spellEnd"/>
+            <w:r>
+              <w:t>, the Trumpeter,</w:t>
+            </w:r>
+          </w:p>
+          <w:p>
+            <w:pPr>
               <w:pStyle w:val="EngHangEnd"/>
             </w:pPr>
             <w:r>
-              <w:t>Intercede on our behalf,</w:t>
-            </w:r>
-          </w:p>
-          <w:p>
-            <w:pPr>
-              <w:pStyle w:val="EngHangEnd"/>
-            </w:pPr>
-            <w:r>
-              <w:t>O holy archangel,</w:t>
-            </w:r>
-          </w:p>
-          <w:p>
-            <w:pPr>
-              <w:pStyle w:val="EngHangEnd"/>
-            </w:pPr>
-            <w:proofErr w:type="spellStart"/>
-            <w:r>
-              <w:t>Suril</w:t>
-            </w:r>
-            <w:proofErr w:type="spellEnd"/>
-            <w:r>
-              <w:t>, the Trumpeter,</w:t>
-            </w:r>
-          </w:p>
-          <w:p>
-            <w:pPr>
-              <w:pStyle w:val="EngHangEnd"/>
-            </w:pPr>
-            <w:r>
               <w:t>That He may forgive us our sins.</w:t>
             </w:r>
-            <w:bookmarkStart w:id="0" w:name="_GoBack"/>
-            <w:bookmarkEnd w:id="0"/>
           </w:p>
         </w:tc>
         <w:tc>
@@ -558,8 +689,40 @@
           </w:tcPr>
           <w:p>
             <w:pPr>
-              <w:pStyle w:val="hymnEnd"/>
-            </w:pPr>
+              <w:pStyle w:val="EngHang"/>
+            </w:pPr>
+            <w:r>
+              <w:t>Intercede on our behalf,</w:t>
+            </w:r>
+          </w:p>
+          <w:p>
+            <w:pPr>
+              <w:pStyle w:val="EngHang"/>
+            </w:pPr>
+            <w:r>
+              <w:t>O Holy Archangel,</w:t>
+            </w:r>
+          </w:p>
+          <w:p>
+            <w:pPr>
+              <w:pStyle w:val="EngHang"/>
+            </w:pPr>
+            <w:proofErr w:type="spellStart"/>
+            <w:r>
+              <w:t>Suriel</w:t>
+            </w:r>
+            <w:proofErr w:type="spellEnd"/>
+            <w:r>
+              <w:t xml:space="preserve"> the trumpeter,</w:t>
+            </w:r>
+          </w:p>
+          <w:p>
+            <w:pPr>
+              <w:pStyle w:val="EngHangEnd"/>
+            </w:pPr>
+            <w:r>
+              <w:t>That He may forgive us our sins.</w:t>
+            </w:r>
           </w:p>
         </w:tc>
       </w:tr>
@@ -624,6 +787,155 @@
       <w:r>
         <w:continuationSeparator/>
       </w:r>
+    </w:p>
+  </w:footnote>
+  <w:footnote w:id="1">
+    <w:p>
+      <w:pPr>
+        <w:pStyle w:val="footnote"/>
+        <w:rPr>
+          <w:ins w:id="1" w:author="Brett Slote" w:date="2011-07-19T16:09:00Z"/>
+          <w:color w:val="FF0000"/>
+          <w:rPrChange w:id="2" w:author="Brett Slote" w:date="2011-07-21T19:56:00Z">
+            <w:rPr>
+              <w:ins w:id="3" w:author="Brett Slote" w:date="2011-07-19T16:09:00Z"/>
+            </w:rPr>
+          </w:rPrChange>
+        </w:rPr>
+        <w:pPrChange w:id="4" w:author="Brett Slote" w:date="2011-07-21T19:56:00Z">
+          <w:pPr>
+            <w:pStyle w:val="FootnoteText"/>
+          </w:pPr>
+        </w:pPrChange>
+      </w:pPr>
+      <w:ins w:id="5" w:author="Brett Slote" w:date="2011-07-19T16:09:00Z">
+        <w:r>
+          <w:rPr>
+            <w:rStyle w:val="FootnoteReference"/>
+            <w:color w:val="FF0000"/>
+            <w:rPrChange w:id="6" w:author="Brett Slote" w:date="2011-07-21T19:56:00Z">
+              <w:rPr>
+                <w:rStyle w:val="FootnoteReference"/>
+              </w:rPr>
+            </w:rPrChange>
+          </w:rPr>
+          <w:footnoteRef/>
+        </w:r>
+        <w:r>
+          <w:rPr>
+            <w:color w:val="FF0000"/>
+            <w:rPrChange w:id="7" w:author="Brett Slote" w:date="2011-07-21T19:56:00Z">
+              <w:rPr>
+                <w:vertAlign w:val="superscript"/>
+              </w:rPr>
+            </w:rPrChange>
+          </w:rPr>
+          <w:t xml:space="preserve"> </w:t>
+        </w:r>
+        <w:proofErr w:type="gramStart"/>
+        <w:r>
+          <w:rPr>
+            <w:color w:val="FF0000"/>
+            <w:rPrChange w:id="8" w:author="Brett Slote" w:date="2011-07-21T19:56:00Z">
+              <w:rPr>
+                <w:vertAlign w:val="superscript"/>
+              </w:rPr>
+            </w:rPrChange>
+          </w:rPr>
+          <w:t>Stuck on this one.</w:t>
+        </w:r>
+        <w:proofErr w:type="gramEnd"/>
+        <w:r>
+          <w:rPr>
+            <w:color w:val="FF0000"/>
+            <w:rPrChange w:id="9" w:author="Brett Slote" w:date="2011-07-21T19:56:00Z">
+              <w:rPr>
+                <w:vertAlign w:val="superscript"/>
+              </w:rPr>
+            </w:rPrChange>
+          </w:rPr>
+          <w:t xml:space="preserve"> Literally “We make for him”…which doesn’t work in English – going with ascribe</w:t>
+        </w:r>
+      </w:ins>
+    </w:p>
+  </w:footnote>
+  <w:footnote w:id="2">
+    <w:p>
+      <w:pPr>
+        <w:pStyle w:val="footnote"/>
+        <w:rPr>
+          <w:ins w:id="10" w:author="Brett Slote" w:date="2011-07-19T16:14:00Z"/>
+        </w:rPr>
+        <w:pPrChange w:id="11" w:author="Brett Slote" w:date="2011-07-21T19:56:00Z">
+          <w:pPr>
+            <w:pStyle w:val="FootnoteText"/>
+          </w:pPr>
+        </w:pPrChange>
+      </w:pPr>
+      <w:ins w:id="12" w:author="Brett Slote" w:date="2011-07-19T16:14:00Z">
+        <w:r>
+          <w:rPr>
+            <w:rStyle w:val="FootnoteReference"/>
+          </w:rPr>
+          <w:footnoteRef/>
+        </w:r>
+        <w:r>
+          <w:t xml:space="preserve"> </w:t>
+        </w:r>
+        <w:proofErr w:type="spellStart"/>
+        <w:r>
+          <w:rPr>
+            <w:rFonts w:ascii="Antonious Normal" w:hAnsi="Antonious Normal"/>
+          </w:rPr>
+          <w:t>hw</w:t>
+        </w:r>
+        <w:proofErr w:type="spellEnd"/>
+        <w:r>
+          <w:t>- is a pronoun of emphasis or contrast, so I went with “be certain” over “know”</w:t>
+        </w:r>
+      </w:ins>
+    </w:p>
+  </w:footnote>
+  <w:footnote w:id="3">
+    <w:p>
+      <w:pPr>
+        <w:pStyle w:val="footnote"/>
+        <w:rPr>
+          <w:ins w:id="13" w:author="Brett Slote" w:date="2011-07-19T16:14:00Z"/>
+        </w:rPr>
+        <w:pPrChange w:id="14" w:author="Brett Slote" w:date="2011-07-21T19:56:00Z">
+          <w:pPr>
+            <w:pStyle w:val="FootnoteText"/>
+          </w:pPr>
+        </w:pPrChange>
+      </w:pPr>
+      <w:ins w:id="15" w:author="Brett Slote" w:date="2011-07-19T16:14:00Z">
+        <w:r>
+          <w:rPr>
+            <w:rStyle w:val="FootnoteReference"/>
+          </w:rPr>
+          <w:footnoteRef/>
+        </w:r>
+        <w:r>
+          <w:t xml:space="preserve"> 1 John 2:17 “And the world </w:t>
+        </w:r>
+        <w:proofErr w:type="spellStart"/>
+        <w:r>
+          <w:t>passeth</w:t>
+        </w:r>
+        <w:proofErr w:type="spellEnd"/>
+        <w:r>
+          <w:t xml:space="preserve"> </w:t>
+        </w:r>
+        <w:proofErr w:type="gramStart"/>
+        <w:r>
+          <w:t>away,</w:t>
+        </w:r>
+        <w:proofErr w:type="gramEnd"/>
+        <w:r>
+          <w:t xml:space="preserve"> and the lust thereof…”</w:t>
+        </w:r>
+      </w:ins>
     </w:p>
   </w:footnote>
 </w:footnotes>
@@ -1321,6 +1633,66 @@
       <w:kern w:val="28"/>
       <w:sz w:val="52"/>
       <w:szCs w:val="52"/>
+    </w:rPr>
+  </w:style>
+  <w:style w:type="character" w:styleId="FootnoteReference">
+    <w:name w:val="footnote reference"/>
+    <w:basedOn w:val="DefaultParagraphFont"/>
+    <w:uiPriority w:val="99"/>
+    <w:rsid w:val="00AB308F"/>
+    <w:rPr>
+      <w:vertAlign w:val="superscript"/>
+    </w:rPr>
+  </w:style>
+  <w:style w:type="paragraph" w:styleId="FootnoteText">
+    <w:name w:val="footnote text"/>
+    <w:basedOn w:val="Normal"/>
+    <w:link w:val="FootnoteTextChar"/>
+    <w:uiPriority w:val="99"/>
+    <w:rsid w:val="00AB308F"/>
+    <w:pPr>
+      <w:widowControl w:val="0"/>
+      <w:spacing w:after="0" w:line="240" w:lineRule="auto"/>
+      <w:jc w:val="left"/>
+    </w:pPr>
+    <w:rPr>
+      <w:rFonts w:ascii="Cambria" w:eastAsia="Times New Roman" w:hAnsi="Cambria" w:cs="Times New Roman"/>
+      <w:sz w:val="24"/>
+      <w:szCs w:val="20"/>
+    </w:rPr>
+  </w:style>
+  <w:style w:type="character" w:customStyle="1" w:styleId="FootnoteTextChar">
+    <w:name w:val="Footnote Text Char"/>
+    <w:basedOn w:val="DefaultParagraphFont"/>
+    <w:link w:val="FootnoteText"/>
+    <w:uiPriority w:val="99"/>
+    <w:rsid w:val="00AB308F"/>
+    <w:rPr>
+      <w:rFonts w:ascii="Cambria" w:eastAsia="Times New Roman" w:hAnsi="Cambria" w:cs="Times New Roman"/>
+      <w:sz w:val="24"/>
+      <w:szCs w:val="20"/>
+    </w:rPr>
+  </w:style>
+  <w:style w:type="paragraph" w:customStyle="1" w:styleId="footnote">
+    <w:name w:val="footnote"/>
+    <w:basedOn w:val="FootnoteText"/>
+    <w:link w:val="footnoteChar"/>
+    <w:qFormat/>
+    <w:rsid w:val="00AB308F"/>
+    <w:rPr>
+      <w:rFonts w:ascii="Garamond" w:hAnsi="Garamond"/>
+      <w:sz w:val="18"/>
+    </w:rPr>
+  </w:style>
+  <w:style w:type="character" w:customStyle="1" w:styleId="footnoteChar">
+    <w:name w:val="footnote Char"/>
+    <w:basedOn w:val="FootnoteTextChar"/>
+    <w:link w:val="footnote"/>
+    <w:rsid w:val="00AB308F"/>
+    <w:rPr>
+      <w:rFonts w:ascii="Garamond" w:eastAsia="Times New Roman" w:hAnsi="Garamond" w:cs="Times New Roman"/>
+      <w:sz w:val="18"/>
+      <w:szCs w:val="20"/>
     </w:rPr>
   </w:style>
 </w:styles>
@@ -1800,7 +2172,7 @@
 </file>
 
 <file path=customXml/itemProps1.xml><?xml version="1.0" encoding="utf-8"?>
-<ds:datastoreItem xmlns:ds="http://schemas.openxmlformats.org/officeDocument/2006/customXml" ds:itemID="{0CA0DC48-5B07-4E71-A27F-AA00E3DBB699}">
+<ds:datastoreItem xmlns:ds="http://schemas.openxmlformats.org/officeDocument/2006/customXml" ds:itemID="{B59A63B8-932C-4594-88D8-0EED4B6673C9}">
   <ds:schemaRefs>
     <ds:schemaRef ds:uri="http://schemas.openxmlformats.org/officeDocument/2006/bibliography"/>
   </ds:schemaRefs>

</xml_diff>